<commit_message>
Add scroll back top after changing routes
</commit_message>
<xml_diff>
--- a/public/CV_AndrejErdelsky.docx
+++ b/public/CV_AndrejErdelsky.docx
@@ -1679,7 +1679,6 @@
     </w:p>
     <w:p>
       <w:pPr>
-        <w:jc w:val="center"/>
         <w:rPr>
           <w:sz w:val="21"/>
           <w:szCs w:val="21"/>
@@ -1793,7 +1792,6 @@
     </w:p>
     <w:p>
       <w:pPr>
-        <w:jc w:val="center"/>
         <w:rPr>
           <w:sz w:val="21"/>
           <w:szCs w:val="21"/>
@@ -1876,10 +1874,17 @@
         </w:rPr>
         <w:t>JavaScript, HTML, CSS</w:t>
       </w:r>
-    </w:p>
-    <w:p>
-      <w:pPr>
-        <w:jc w:val="center"/>
+      <w:r>
+        <w:rPr>
+          <w:sz w:val="21"/>
+          <w:szCs w:val="21"/>
+          <w:lang w:val="en-GB"/>
+        </w:rPr>
+        <w:t>, Vue</w:t>
+      </w:r>
+    </w:p>
+    <w:p>
+      <w:pPr>
         <w:rPr>
           <w:b/>
           <w:bCs/>
@@ -1971,7 +1976,6 @@
     </w:p>
     <w:p>
       <w:pPr>
-        <w:jc w:val="center"/>
         <w:rPr>
           <w:sz w:val="21"/>
           <w:szCs w:val="21"/>

</xml_diff>